<commit_message>
fix: covariates used included
</commit_message>
<xml_diff>
--- a/report/SAP-2022-023-AD-v01.docx
+++ b/report/SAP-2022-023-AD-v01.docx
@@ -80,6 +80,7 @@
               <w:numId w:val="0"/>
             </w:numPr>
             <w:spacing w:lineRule="auto" w:line="259" w:before="240" w:after="0"/>
+            <w:ind w:left="0" w:hanging="0"/>
             <w:jc w:val="center"/>
             <w:rPr>
               <w:rFonts w:ascii="Ubuntu" w:hAnsi="Ubuntu" w:eastAsia="" w:cs="" w:cstheme="majorBidi" w:eastAsiaTheme="majorEastAsia"/>
@@ -117,6 +118,7 @@
             <w:rPr>
               <w:webHidden/>
               <w:rStyle w:val="IndexLink"/>
+              <w:vanish w:val="false"/>
             </w:rPr>
             <w:instrText xml:space="preserve"> TOC \z \o "1-3" \u \h</w:instrText>
           </w:r>
@@ -124,6 +126,7 @@
             <w:rPr>
               <w:webHidden/>
               <w:rStyle w:val="IndexLink"/>
+              <w:vanish w:val="false"/>
             </w:rPr>
             <w:fldChar w:fldCharType="separate"/>
           </w:r>
@@ -132,6 +135,7 @@
               <w:rPr>
                 <w:webHidden/>
                 <w:rStyle w:val="IndexLink"/>
+                <w:vanish w:val="false"/>
               </w:rPr>
               <w:t xml:space="preserve"> </w:t>
             </w:r>
@@ -159,6 +163,7 @@
               <w:rPr>
                 <w:webHidden/>
                 <w:rStyle w:val="IndexLink"/>
+                <w:vanish w:val="false"/>
               </w:rPr>
               <w:t xml:space="preserve"> </w:t>
             </w:r>
@@ -186,6 +191,7 @@
               <w:rPr>
                 <w:webHidden/>
                 <w:rStyle w:val="IndexLink"/>
+                <w:vanish w:val="false"/>
               </w:rPr>
               <w:t xml:space="preserve"> </w:t>
             </w:r>
@@ -213,6 +219,7 @@
               <w:rPr>
                 <w:webHidden/>
                 <w:rStyle w:val="IndexLink"/>
+                <w:vanish w:val="false"/>
               </w:rPr>
               <w:t xml:space="preserve"> </w:t>
             </w:r>
@@ -240,6 +247,7 @@
               <w:rPr>
                 <w:webHidden/>
                 <w:rStyle w:val="IndexLink"/>
+                <w:vanish w:val="false"/>
               </w:rPr>
               <w:t xml:space="preserve"> </w:t>
             </w:r>
@@ -267,6 +275,7 @@
               <w:rPr>
                 <w:webHidden/>
                 <w:rStyle w:val="IndexLink"/>
+                <w:vanish w:val="false"/>
               </w:rPr>
               <w:t xml:space="preserve"> </w:t>
             </w:r>
@@ -294,6 +303,7 @@
               <w:rPr>
                 <w:webHidden/>
                 <w:rStyle w:val="IndexLink"/>
+                <w:vanish w:val="false"/>
               </w:rPr>
               <w:t xml:space="preserve"> </w:t>
             </w:r>
@@ -321,6 +331,7 @@
               <w:rPr>
                 <w:webHidden/>
                 <w:rStyle w:val="IndexLink"/>
+                <w:vanish w:val="false"/>
               </w:rPr>
               <w:t xml:space="preserve"> </w:t>
             </w:r>
@@ -348,6 +359,7 @@
               <w:rPr>
                 <w:webHidden/>
                 <w:rStyle w:val="IndexLink"/>
+                <w:vanish w:val="false"/>
               </w:rPr>
               <w:t xml:space="preserve"> </w:t>
             </w:r>
@@ -375,6 +387,7 @@
               <w:rPr>
                 <w:webHidden/>
                 <w:rStyle w:val="IndexLink"/>
+                <w:vanish w:val="false"/>
               </w:rPr>
               <w:t xml:space="preserve"> </w:t>
             </w:r>
@@ -402,6 +415,7 @@
               <w:rPr>
                 <w:webHidden/>
                 <w:rStyle w:val="IndexLink"/>
+                <w:vanish w:val="false"/>
               </w:rPr>
               <w:t xml:space="preserve"> </w:t>
             </w:r>
@@ -429,6 +443,7 @@
               <w:rPr>
                 <w:webHidden/>
                 <w:rStyle w:val="IndexLink"/>
+                <w:vanish w:val="false"/>
               </w:rPr>
               <w:t xml:space="preserve"> </w:t>
             </w:r>
@@ -456,6 +471,7 @@
               <w:rPr>
                 <w:webHidden/>
                 <w:rStyle w:val="IndexLink"/>
+                <w:vanish w:val="false"/>
               </w:rPr>
               <w:t xml:space="preserve"> </w:t>
             </w:r>
@@ -483,6 +499,7 @@
               <w:rPr>
                 <w:webHidden/>
                 <w:rStyle w:val="IndexLink"/>
+                <w:vanish w:val="false"/>
               </w:rPr>
               <w:t xml:space="preserve"> </w:t>
             </w:r>
@@ -510,6 +527,7 @@
               <w:rPr>
                 <w:webHidden/>
                 <w:rStyle w:val="IndexLink"/>
+                <w:vanish w:val="false"/>
               </w:rPr>
               <w:t xml:space="preserve"> </w:t>
             </w:r>
@@ -537,6 +555,7 @@
               <w:rPr>
                 <w:webHidden/>
                 <w:rStyle w:val="IndexLink"/>
+                <w:vanish w:val="false"/>
               </w:rPr>
               <w:t xml:space="preserve"> </w:t>
             </w:r>
@@ -564,6 +583,7 @@
               <w:rPr>
                 <w:webHidden/>
                 <w:rStyle w:val="IndexLink"/>
+                <w:vanish w:val="false"/>
               </w:rPr>
               <w:t xml:space="preserve"> </w:t>
             </w:r>
@@ -591,6 +611,7 @@
               <w:rPr>
                 <w:webHidden/>
                 <w:rStyle w:val="IndexLink"/>
+                <w:vanish w:val="false"/>
               </w:rPr>
               <w:t xml:space="preserve"> </w:t>
             </w:r>
@@ -618,6 +639,7 @@
               <w:rPr>
                 <w:webHidden/>
                 <w:rStyle w:val="IndexLink"/>
+                <w:vanish w:val="false"/>
               </w:rPr>
               <w:t xml:space="preserve"> </w:t>
             </w:r>
@@ -645,6 +667,7 @@
               <w:rPr>
                 <w:webHidden/>
                 <w:rStyle w:val="IndexLink"/>
+                <w:vanish w:val="false"/>
               </w:rPr>
               <w:t xml:space="preserve"> </w:t>
             </w:r>
@@ -672,6 +695,7 @@
               <w:rPr>
                 <w:webHidden/>
                 <w:rStyle w:val="IndexLink"/>
+                <w:vanish w:val="false"/>
               </w:rPr>
               <w:t xml:space="preserve"> </w:t>
             </w:r>
@@ -699,6 +723,7 @@
               <w:rPr>
                 <w:webHidden/>
                 <w:rStyle w:val="IndexLink"/>
+                <w:vanish w:val="false"/>
               </w:rPr>
               <w:t xml:space="preserve"> </w:t>
             </w:r>
@@ -726,6 +751,7 @@
               <w:rPr>
                 <w:webHidden/>
                 <w:rStyle w:val="IndexLink"/>
+                <w:vanish w:val="false"/>
               </w:rPr>
               <w:t xml:space="preserve"> </w:t>
             </w:r>
@@ -753,6 +779,7 @@
               <w:rPr>
                 <w:webHidden/>
                 <w:rStyle w:val="IndexLink"/>
+                <w:vanish w:val="false"/>
               </w:rPr>
               <w:t xml:space="preserve"> </w:t>
             </w:r>
@@ -780,6 +807,7 @@
               <w:rPr>
                 <w:webHidden/>
                 <w:rStyle w:val="IndexLink"/>
+                <w:vanish w:val="false"/>
               </w:rPr>
               <w:t xml:space="preserve"> </w:t>
             </w:r>
@@ -807,6 +835,7 @@
               <w:rPr>
                 <w:webHidden/>
                 <w:rStyle w:val="IndexLink"/>
+                <w:vanish w:val="false"/>
               </w:rPr>
               <w:t xml:space="preserve"> </w:t>
             </w:r>
@@ -841,15 +870,11 @@
               <wp:inline distT="0" distB="0" distL="0" distR="0">
                 <wp:extent cx="6120130" cy="19050"/>
                 <wp:effectExtent l="0" t="0" r="0" b="0"/>
-                <wp:docPr id="1" name=""/>
+                <wp:docPr id="1" name="Shape1"/>
                 <a:graphic xmlns:a="http://schemas.openxmlformats.org/drawingml/2006/main">
                   <a:graphicData uri="http://schemas.microsoft.com/office/word/2010/wordprocessingShape">
                     <wps:wsp>
                       <wps:cNvSpPr/>
-                      <wps:nvSpPr>
-                        <wps:cNvPr id="0" name=""/>
-                        <wps:cNvSpPr/>
-                      </wps:nvSpPr>
                       <wps:spPr>
                         <a:xfrm>
                           <a:off x="0" y="0"/>
@@ -867,6 +892,12 @@
                           </a:solidFill>
                         </a:ln>
                       </wps:spPr>
+                      <wps:style>
+                        <a:lnRef idx="0"/>
+                        <a:fillRef idx="0"/>
+                        <a:effectRef idx="0"/>
+                        <a:fontRef idx="minor"/>
+                      </wps:style>
                       <wps:bodyPr/>
                     </wps:wsp>
                   </a:graphicData>
@@ -879,10 +910,10 @@
           </mc:Choice>
           <mc:Fallback>
             <w:pict>
-              <v:rect id="shape_0" fillcolor="white" stroked="t" o:allowincell="f" style="position:absolute;margin-left:0pt;margin-top:-1.55pt;width:481.85pt;height:1.45pt;mso-wrap-style:none;v-text-anchor:middle;mso-position-horizontal:center;mso-position-vertical:top">
+              <v:rect id="shape_0" ID="Shape1" path="m0,0l-2147483645,0l-2147483645,-2147483646l0,-2147483646xe" fillcolor="white" stroked="t" o:allowincell="f" style="position:absolute;margin-left:0pt;margin-top:-1.55pt;width:481.85pt;height:1.45pt;mso-wrap-style:none;v-text-anchor:middle;mso-position-vertical:top">
                 <v:fill o:detectmouseclick="t" type="solid" color2="black"/>
                 <v:stroke color="black" joinstyle="round" endcap="flat"/>
-                <w10:wrap type="topAndBottom"/>
+                <w10:wrap type="square"/>
               </v:rect>
             </w:pict>
           </mc:Fallback>
@@ -941,7 +972,7 @@
       </w:tblPr>
       <w:tblGrid>
         <w:gridCol w:w="3767"/>
-        <w:gridCol w:w="5869"/>
+        <w:gridCol w:w="5870"/>
       </w:tblGrid>
       <w:tr>
         <w:trPr/>
@@ -981,7 +1012,6 @@
             </w:pPr>
             <w:r>
               <w:rPr>
-                <w:rFonts w:ascii="Ubuntu" w:hAnsi="Ubuntu"/>
                 <w:b/>
                 <w:bCs/>
                 <w:i w:val="false"/>
@@ -1001,7 +1031,7 @@
         </w:tc>
         <w:tc>
           <w:tcPr>
-            <w:tcW w:w="5869" w:type="dxa"/>
+            <w:tcW w:w="5870" w:type="dxa"/>
             <w:tcBorders>
               <w:top w:val="single" w:sz="4" w:space="0" w:color="000000"/>
               <w:left w:val="single" w:sz="4" w:space="0" w:color="000000"/>
@@ -1036,7 +1066,6 @@
             </w:pPr>
             <w:r>
               <w:rPr>
-                <w:rFonts w:ascii="Ubuntu" w:hAnsi="Ubuntu"/>
                 <w:b/>
                 <w:bCs/>
                 <w:i w:val="false"/>
@@ -1091,7 +1120,6 @@
             </w:pPr>
             <w:r>
               <w:rPr>
-                <w:rFonts w:ascii="Ubuntu" w:hAnsi="Ubuntu"/>
                 <w:b w:val="false"/>
                 <w:bCs w:val="false"/>
                 <w:i w:val="false"/>
@@ -1111,7 +1139,7 @@
         </w:tc>
         <w:tc>
           <w:tcPr>
-            <w:tcW w:w="5869" w:type="dxa"/>
+            <w:tcW w:w="5870" w:type="dxa"/>
             <w:tcBorders>
               <w:left w:val="single" w:sz="4" w:space="0" w:color="000000"/>
               <w:bottom w:val="single" w:sz="4" w:space="0" w:color="000000"/>
@@ -1144,7 +1172,6 @@
             </w:pPr>
             <w:r>
               <w:rPr>
-                <w:rFonts w:ascii="Ubuntu" w:hAnsi="Ubuntu"/>
                 <w:b w:val="false"/>
                 <w:bCs w:val="false"/>
                 <w:i w:val="false"/>
@@ -1177,15 +1204,11 @@
               <wp:inline distT="0" distB="0" distL="0" distR="0">
                 <wp:extent cx="635" cy="19050"/>
                 <wp:effectExtent l="0" t="0" r="0" b="0"/>
-                <wp:docPr id="2" name=""/>
+                <wp:docPr id="2" name="Shape2"/>
                 <a:graphic xmlns:a="http://schemas.openxmlformats.org/drawingml/2006/main">
                   <a:graphicData uri="http://schemas.microsoft.com/office/word/2010/wordprocessingShape">
                     <wps:wsp>
                       <wps:cNvSpPr/>
-                      <wps:nvSpPr>
-                        <wps:cNvPr id="1" name=""/>
-                        <wps:cNvSpPr/>
-                      </wps:nvSpPr>
                       <wps:spPr>
                         <a:xfrm>
                           <a:off x="0" y="0"/>
@@ -1203,6 +1226,12 @@
                           </a:solidFill>
                         </a:ln>
                       </wps:spPr>
+                      <wps:style>
+                        <a:lnRef idx="0"/>
+                        <a:fillRef idx="0"/>
+                        <a:effectRef idx="0"/>
+                        <a:fontRef idx="minor"/>
+                      </wps:style>
                       <wps:bodyPr/>
                     </wps:wsp>
                   </a:graphicData>
@@ -1215,10 +1244,10 @@
           </mc:Choice>
           <mc:Fallback>
             <w:pict>
-              <v:rect id="shape_0" fillcolor="white" stroked="t" o:allowincell="f" style="position:absolute;margin-left:0pt;margin-top:-1.55pt;width:0pt;height:1.45pt;mso-wrap-style:none;v-text-anchor:middle;mso-position-horizontal:center;mso-position-vertical:top">
+              <v:rect id="shape_0" ID="Shape2" path="m0,0l-2147483645,0l-2147483645,-2147483646l0,-2147483646xe" fillcolor="white" stroked="t" o:allowincell="f" style="position:absolute;margin-left:0pt;margin-top:-1.55pt;width:0pt;height:1.45pt;mso-wrap-style:none;v-text-anchor:middle;mso-position-vertical:top">
                 <v:fill o:detectmouseclick="t" type="solid" color2="black"/>
                 <v:stroke color="black" joinstyle="round" endcap="flat"/>
-                <w10:wrap type="topAndBottom"/>
+                <w10:wrap type="square"/>
               </v:rect>
             </w:pict>
           </mc:Fallback>
@@ -1231,7 +1260,6 @@
         <w:rPr/>
       </w:pPr>
       <w:bookmarkStart w:id="0" w:name="__RefHeading___Toc924_3424657120"/>
-      <w:bookmarkStart w:id="1" w:name="abbreviations"/>
       <w:bookmarkEnd w:id="0"/>
       <w:r>
         <w:rPr/>
@@ -1303,21 +1331,20 @@
         </w:numPr>
         <w:rPr/>
       </w:pPr>
-      <w:bookmarkStart w:id="2" w:name="abbreviations"/>
+      <w:bookmarkStart w:id="1" w:name="abbreviations"/>
       <w:r>
         <w:rPr/>
         <w:t>VAS: Visual analog scale</w:t>
       </w:r>
-      <w:bookmarkEnd w:id="2"/>
+      <w:bookmarkEnd w:id="1"/>
     </w:p>
     <w:p>
       <w:pPr>
         <w:pStyle w:val="Heading1"/>
         <w:rPr/>
       </w:pPr>
-      <w:bookmarkStart w:id="3" w:name="__RefHeading___Toc926_3424657120"/>
-      <w:bookmarkStart w:id="4" w:name="context"/>
-      <w:bookmarkEnd w:id="3"/>
+      <w:bookmarkStart w:id="2" w:name="__RefHeading___Toc926_3424657120"/>
+      <w:bookmarkEnd w:id="2"/>
       <w:r>
         <w:rPr/>
         <w:t>Context</w:t>
@@ -1328,9 +1355,8 @@
         <w:pStyle w:val="Heading2"/>
         <w:rPr/>
       </w:pPr>
-      <w:bookmarkStart w:id="5" w:name="__RefHeading___Toc928_3424657120"/>
-      <w:bookmarkStart w:id="6" w:name="objectives"/>
-      <w:bookmarkEnd w:id="5"/>
+      <w:bookmarkStart w:id="3" w:name="__RefHeading___Toc928_3424657120"/>
+      <w:bookmarkEnd w:id="3"/>
       <w:r>
         <w:rPr/>
         <w:t>Objectives</w:t>
@@ -1341,21 +1367,20 @@
         <w:pStyle w:val="FirstParagraph"/>
         <w:rPr/>
       </w:pPr>
-      <w:bookmarkStart w:id="7" w:name="objectives"/>
+      <w:bookmarkStart w:id="4" w:name="objectives"/>
       <w:r>
         <w:rPr/>
         <w:t>Quantify the association between KOOS increase and frequency of use of over-the-counter analgesic over a 4-week period, controlling for pain reduction.</w:t>
       </w:r>
-      <w:bookmarkEnd w:id="7"/>
+      <w:bookmarkEnd w:id="4"/>
     </w:p>
     <w:p>
       <w:pPr>
         <w:pStyle w:val="Heading2"/>
         <w:rPr/>
       </w:pPr>
-      <w:bookmarkStart w:id="8" w:name="__RefHeading___Toc930_3424657120"/>
-      <w:bookmarkStart w:id="9" w:name="hypotheses"/>
-      <w:bookmarkEnd w:id="8"/>
+      <w:bookmarkStart w:id="5" w:name="__RefHeading___Toc930_3424657120"/>
+      <w:bookmarkEnd w:id="5"/>
       <w:r>
         <w:rPr/>
         <w:t>Hypotheses</w:t>
@@ -1366,21 +1391,20 @@
         <w:pStyle w:val="FirstParagraph"/>
         <w:rPr/>
       </w:pPr>
-      <w:bookmarkStart w:id="10" w:name="hypotheses"/>
+      <w:bookmarkStart w:id="6" w:name="hypotheses"/>
       <w:r>
         <w:rPr/>
         <w:t>In (P) patients 18 through 65 years old who suffer from medial osteoarthritis of the knee using an unloading knee brace, (E) the utilization of OTC analgesics (O) influences the KOOS score (T) over a 4-week period.</w:t>
       </w:r>
-      <w:bookmarkEnd w:id="10"/>
+      <w:bookmarkEnd w:id="6"/>
     </w:p>
     <w:p>
       <w:pPr>
         <w:pStyle w:val="Heading2"/>
         <w:rPr/>
       </w:pPr>
-      <w:bookmarkStart w:id="11" w:name="__RefHeading___Toc932_3424657120"/>
-      <w:bookmarkStart w:id="12" w:name="study-design"/>
-      <w:bookmarkEnd w:id="11"/>
+      <w:bookmarkStart w:id="7" w:name="__RefHeading___Toc932_3424657120"/>
+      <w:bookmarkEnd w:id="7"/>
       <w:r>
         <w:rPr/>
         <w:t>Study design</w:t>
@@ -1391,23 +1415,22 @@
         <w:pStyle w:val="FirstParagraph"/>
         <w:rPr/>
       </w:pPr>
-      <w:bookmarkStart w:id="13" w:name="context"/>
-      <w:bookmarkStart w:id="14" w:name="study-design"/>
+      <w:bookmarkStart w:id="8" w:name="study-design"/>
+      <w:bookmarkStart w:id="9" w:name="context"/>
       <w:r>
         <w:rPr/>
         <w:t>Cross-sectional, change from baseline study.</w:t>
       </w:r>
-      <w:bookmarkEnd w:id="13"/>
-      <w:bookmarkEnd w:id="14"/>
+      <w:bookmarkEnd w:id="8"/>
+      <w:bookmarkEnd w:id="9"/>
     </w:p>
     <w:p>
       <w:pPr>
         <w:pStyle w:val="Heading1"/>
         <w:rPr/>
       </w:pPr>
-      <w:bookmarkStart w:id="15" w:name="__RefHeading___Toc934_3424657120"/>
-      <w:bookmarkStart w:id="16" w:name="data"/>
-      <w:bookmarkEnd w:id="15"/>
+      <w:bookmarkStart w:id="10" w:name="__RefHeading___Toc934_3424657120"/>
+      <w:bookmarkEnd w:id="10"/>
       <w:r>
         <w:rPr/>
         <w:t>Data</w:t>
@@ -1418,9 +1441,8 @@
         <w:pStyle w:val="Heading2"/>
         <w:rPr/>
       </w:pPr>
-      <w:bookmarkStart w:id="17" w:name="__RefHeading___Toc936_3424657120"/>
-      <w:bookmarkStart w:id="18" w:name="raw-data"/>
-      <w:bookmarkEnd w:id="17"/>
+      <w:bookmarkStart w:id="11" w:name="__RefHeading___Toc936_3424657120"/>
+      <w:bookmarkEnd w:id="11"/>
       <w:r>
         <w:rPr/>
         <w:t>Raw data</w:t>
@@ -1431,21 +1453,20 @@
         <w:pStyle w:val="FirstParagraph"/>
         <w:rPr/>
       </w:pPr>
-      <w:bookmarkStart w:id="19" w:name="raw-data"/>
+      <w:bookmarkStart w:id="12" w:name="raw-data"/>
       <w:r>
         <w:rPr/>
         <w:t>The raw data base was received with KOOS and VAS pain measurements both at baseline and after the 4-week period of the study, as well as the weekly frequency of OTC analgesic use. The original data base had 8 variables collected on 10 observations.</w:t>
       </w:r>
-      <w:bookmarkEnd w:id="19"/>
+      <w:bookmarkEnd w:id="12"/>
     </w:p>
     <w:p>
       <w:pPr>
         <w:pStyle w:val="Heading2"/>
         <w:rPr/>
       </w:pPr>
-      <w:bookmarkStart w:id="20" w:name="__RefHeading___Toc938_3424657120"/>
-      <w:bookmarkStart w:id="21" w:name="analytical-dataset"/>
-      <w:bookmarkEnd w:id="20"/>
+      <w:bookmarkStart w:id="13" w:name="__RefHeading___Toc938_3424657120"/>
+      <w:bookmarkEnd w:id="13"/>
       <w:r>
         <w:rPr/>
         <w:t>Analytical dataset</w:t>
@@ -1504,20 +1525,20 @@
         <w:tblLook w:val="0020" w:noHBand="0" w:noVBand="0" w:firstColumn="0" w:lastRow="0" w:lastColumn="0" w:firstRow="1"/>
       </w:tblPr>
       <w:tblGrid>
-        <w:gridCol w:w="718"/>
+        <w:gridCol w:w="717"/>
         <w:gridCol w:w="720"/>
         <w:gridCol w:w="719"/>
+        <w:gridCol w:w="1440"/>
         <w:gridCol w:w="1439"/>
-        <w:gridCol w:w="1439"/>
-        <w:gridCol w:w="1294"/>
+        <w:gridCol w:w="1295"/>
         <w:gridCol w:w="1726"/>
-        <w:gridCol w:w="1581"/>
+        <w:gridCol w:w="1580"/>
       </w:tblGrid>
       <w:tr>
         <w:trPr/>
         <w:tc>
           <w:tcPr>
-            <w:tcW w:w="718" w:type="dxa"/>
+            <w:tcW w:w="717" w:type="dxa"/>
             <w:tcBorders>
               <w:top w:val="single" w:sz="4" w:space="0" w:color="000000"/>
               <w:left w:val="single" w:sz="4" w:space="0" w:color="000000"/>
@@ -1679,7 +1700,7 @@
         </w:tc>
         <w:tc>
           <w:tcPr>
-            <w:tcW w:w="1439" w:type="dxa"/>
+            <w:tcW w:w="1440" w:type="dxa"/>
             <w:tcBorders>
               <w:top w:val="single" w:sz="4" w:space="0" w:color="000000"/>
               <w:left w:val="single" w:sz="4" w:space="0" w:color="000000"/>
@@ -1787,7 +1808,7 @@
         </w:tc>
         <w:tc>
           <w:tcPr>
-            <w:tcW w:w="1294" w:type="dxa"/>
+            <w:tcW w:w="1295" w:type="dxa"/>
             <w:tcBorders>
               <w:top w:val="single" w:sz="4" w:space="0" w:color="000000"/>
               <w:left w:val="single" w:sz="4" w:space="0" w:color="000000"/>
@@ -1895,7 +1916,7 @@
         </w:tc>
         <w:tc>
           <w:tcPr>
-            <w:tcW w:w="1581" w:type="dxa"/>
+            <w:tcW w:w="1580" w:type="dxa"/>
             <w:tcBorders>
               <w:top w:val="single" w:sz="4" w:space="0" w:color="000000"/>
               <w:left w:val="single" w:sz="4" w:space="0" w:color="000000"/>
@@ -1953,7 +1974,7 @@
         <w:trPr/>
         <w:tc>
           <w:tcPr>
-            <w:tcW w:w="718" w:type="dxa"/>
+            <w:tcW w:w="717" w:type="dxa"/>
             <w:tcBorders>
               <w:left w:val="single" w:sz="4" w:space="0" w:color="000000"/>
               <w:bottom w:val="single" w:sz="4" w:space="0" w:color="000000"/>
@@ -2107,7 +2128,7 @@
         </w:tc>
         <w:tc>
           <w:tcPr>
-            <w:tcW w:w="1439" w:type="dxa"/>
+            <w:tcW w:w="1440" w:type="dxa"/>
             <w:tcBorders>
               <w:left w:val="single" w:sz="4" w:space="0" w:color="000000"/>
               <w:bottom w:val="single" w:sz="4" w:space="0" w:color="000000"/>
@@ -2209,7 +2230,7 @@
         </w:tc>
         <w:tc>
           <w:tcPr>
-            <w:tcW w:w="1294" w:type="dxa"/>
+            <w:tcW w:w="1295" w:type="dxa"/>
             <w:tcBorders>
               <w:left w:val="single" w:sz="4" w:space="0" w:color="000000"/>
               <w:bottom w:val="single" w:sz="4" w:space="0" w:color="000000"/>
@@ -2311,7 +2332,7 @@
         </w:tc>
         <w:tc>
           <w:tcPr>
-            <w:tcW w:w="1581" w:type="dxa"/>
+            <w:tcW w:w="1580" w:type="dxa"/>
             <w:tcBorders>
               <w:left w:val="single" w:sz="4" w:space="0" w:color="000000"/>
               <w:bottom w:val="single" w:sz="4" w:space="0" w:color="000000"/>
@@ -2366,7 +2387,7 @@
         <w:trPr/>
         <w:tc>
           <w:tcPr>
-            <w:tcW w:w="718" w:type="dxa"/>
+            <w:tcW w:w="717" w:type="dxa"/>
             <w:tcBorders>
               <w:left w:val="single" w:sz="4" w:space="0" w:color="000000"/>
               <w:bottom w:val="single" w:sz="4" w:space="0" w:color="000000"/>
@@ -2520,7 +2541,7 @@
         </w:tc>
         <w:tc>
           <w:tcPr>
-            <w:tcW w:w="1439" w:type="dxa"/>
+            <w:tcW w:w="1440" w:type="dxa"/>
             <w:tcBorders>
               <w:left w:val="single" w:sz="4" w:space="0" w:color="000000"/>
               <w:bottom w:val="single" w:sz="4" w:space="0" w:color="000000"/>
@@ -2622,7 +2643,7 @@
         </w:tc>
         <w:tc>
           <w:tcPr>
-            <w:tcW w:w="1294" w:type="dxa"/>
+            <w:tcW w:w="1295" w:type="dxa"/>
             <w:tcBorders>
               <w:left w:val="single" w:sz="4" w:space="0" w:color="000000"/>
               <w:bottom w:val="single" w:sz="4" w:space="0" w:color="000000"/>
@@ -2724,7 +2745,7 @@
         </w:tc>
         <w:tc>
           <w:tcPr>
-            <w:tcW w:w="1581" w:type="dxa"/>
+            <w:tcW w:w="1580" w:type="dxa"/>
             <w:tcBorders>
               <w:left w:val="single" w:sz="4" w:space="0" w:color="000000"/>
               <w:bottom w:val="single" w:sz="4" w:space="0" w:color="000000"/>
@@ -2779,7 +2800,7 @@
         <w:trPr/>
         <w:tc>
           <w:tcPr>
-            <w:tcW w:w="718" w:type="dxa"/>
+            <w:tcW w:w="717" w:type="dxa"/>
             <w:tcBorders>
               <w:left w:val="single" w:sz="4" w:space="0" w:color="000000"/>
               <w:bottom w:val="single" w:sz="4" w:space="0" w:color="000000"/>
@@ -2933,7 +2954,7 @@
         </w:tc>
         <w:tc>
           <w:tcPr>
-            <w:tcW w:w="1439" w:type="dxa"/>
+            <w:tcW w:w="1440" w:type="dxa"/>
             <w:tcBorders>
               <w:left w:val="single" w:sz="4" w:space="0" w:color="000000"/>
               <w:bottom w:val="single" w:sz="4" w:space="0" w:color="000000"/>
@@ -3035,7 +3056,7 @@
         </w:tc>
         <w:tc>
           <w:tcPr>
-            <w:tcW w:w="1294" w:type="dxa"/>
+            <w:tcW w:w="1295" w:type="dxa"/>
             <w:tcBorders>
               <w:left w:val="single" w:sz="4" w:space="0" w:color="000000"/>
               <w:bottom w:val="single" w:sz="4" w:space="0" w:color="000000"/>
@@ -3137,7 +3158,7 @@
         </w:tc>
         <w:tc>
           <w:tcPr>
-            <w:tcW w:w="1581" w:type="dxa"/>
+            <w:tcW w:w="1580" w:type="dxa"/>
             <w:tcBorders>
               <w:left w:val="single" w:sz="4" w:space="0" w:color="000000"/>
               <w:bottom w:val="single" w:sz="4" w:space="0" w:color="000000"/>
@@ -3192,7 +3213,7 @@
         <w:trPr/>
         <w:tc>
           <w:tcPr>
-            <w:tcW w:w="718" w:type="dxa"/>
+            <w:tcW w:w="717" w:type="dxa"/>
             <w:tcBorders>
               <w:left w:val="single" w:sz="4" w:space="0" w:color="000000"/>
               <w:bottom w:val="single" w:sz="4" w:space="0" w:color="000000"/>
@@ -3346,7 +3367,7 @@
         </w:tc>
         <w:tc>
           <w:tcPr>
-            <w:tcW w:w="1439" w:type="dxa"/>
+            <w:tcW w:w="1440" w:type="dxa"/>
             <w:tcBorders>
               <w:left w:val="single" w:sz="4" w:space="0" w:color="000000"/>
               <w:bottom w:val="single" w:sz="4" w:space="0" w:color="000000"/>
@@ -3448,7 +3469,7 @@
         </w:tc>
         <w:tc>
           <w:tcPr>
-            <w:tcW w:w="1294" w:type="dxa"/>
+            <w:tcW w:w="1295" w:type="dxa"/>
             <w:tcBorders>
               <w:left w:val="single" w:sz="4" w:space="0" w:color="000000"/>
               <w:bottom w:val="single" w:sz="4" w:space="0" w:color="000000"/>
@@ -3550,7 +3571,7 @@
         </w:tc>
         <w:tc>
           <w:tcPr>
-            <w:tcW w:w="1581" w:type="dxa"/>
+            <w:tcW w:w="1580" w:type="dxa"/>
             <w:tcBorders>
               <w:left w:val="single" w:sz="4" w:space="0" w:color="000000"/>
               <w:bottom w:val="single" w:sz="4" w:space="0" w:color="000000"/>
@@ -3605,7 +3626,7 @@
         <w:trPr/>
         <w:tc>
           <w:tcPr>
-            <w:tcW w:w="718" w:type="dxa"/>
+            <w:tcW w:w="717" w:type="dxa"/>
             <w:tcBorders>
               <w:left w:val="single" w:sz="4" w:space="0" w:color="000000"/>
               <w:bottom w:val="single" w:sz="4" w:space="0" w:color="000000"/>
@@ -3759,7 +3780,7 @@
         </w:tc>
         <w:tc>
           <w:tcPr>
-            <w:tcW w:w="1439" w:type="dxa"/>
+            <w:tcW w:w="1440" w:type="dxa"/>
             <w:tcBorders>
               <w:left w:val="single" w:sz="4" w:space="0" w:color="000000"/>
               <w:bottom w:val="single" w:sz="4" w:space="0" w:color="000000"/>
@@ -3861,7 +3882,7 @@
         </w:tc>
         <w:tc>
           <w:tcPr>
-            <w:tcW w:w="1294" w:type="dxa"/>
+            <w:tcW w:w="1295" w:type="dxa"/>
             <w:tcBorders>
               <w:left w:val="single" w:sz="4" w:space="0" w:color="000000"/>
               <w:bottom w:val="single" w:sz="4" w:space="0" w:color="000000"/>
@@ -3963,7 +3984,7 @@
         </w:tc>
         <w:tc>
           <w:tcPr>
-            <w:tcW w:w="1581" w:type="dxa"/>
+            <w:tcW w:w="1580" w:type="dxa"/>
             <w:tcBorders>
               <w:left w:val="single" w:sz="4" w:space="0" w:color="000000"/>
               <w:bottom w:val="single" w:sz="4" w:space="0" w:color="000000"/>
@@ -4020,23 +4041,22 @@
         <w:pStyle w:val="TextBody"/>
         <w:rPr/>
       </w:pPr>
-      <w:bookmarkStart w:id="22" w:name="data"/>
-      <w:bookmarkStart w:id="23" w:name="analytical-dataset"/>
+      <w:bookmarkStart w:id="14" w:name="analytical-dataset"/>
+      <w:bookmarkStart w:id="15" w:name="data"/>
       <w:r>
         <w:rPr/>
         <w:t>All variables in the analytical set were labeled according to the raw data provided and values were labeled according to the data dictionary for the preparation of production-quality results tables and figures.</w:t>
       </w:r>
-      <w:bookmarkEnd w:id="22"/>
-      <w:bookmarkEnd w:id="23"/>
+      <w:bookmarkEnd w:id="14"/>
+      <w:bookmarkEnd w:id="15"/>
     </w:p>
     <w:p>
       <w:pPr>
         <w:pStyle w:val="Heading1"/>
         <w:rPr/>
       </w:pPr>
-      <w:bookmarkStart w:id="24" w:name="__RefHeading___Toc940_3424657120"/>
-      <w:bookmarkStart w:id="25" w:name="study-parameters"/>
-      <w:bookmarkEnd w:id="24"/>
+      <w:bookmarkStart w:id="16" w:name="__RefHeading___Toc940_3424657120"/>
+      <w:bookmarkEnd w:id="16"/>
       <w:r>
         <w:rPr/>
         <w:t>Study parameters</w:t>
@@ -4047,9 +4067,8 @@
         <w:pStyle w:val="Heading2"/>
         <w:rPr/>
       </w:pPr>
-      <w:bookmarkStart w:id="26" w:name="__RefHeading___Toc942_3424657120"/>
-      <w:bookmarkStart w:id="27" w:name="inclusion-and-exclusion-criteria"/>
-      <w:bookmarkEnd w:id="26"/>
+      <w:bookmarkStart w:id="17" w:name="__RefHeading___Toc942_3424657120"/>
+      <w:bookmarkEnd w:id="17"/>
       <w:r>
         <w:rPr/>
         <w:t>Inclusion and exclusion criteria</w:t>
@@ -4060,21 +4079,20 @@
         <w:pStyle w:val="FirstParagraph"/>
         <w:rPr/>
       </w:pPr>
-      <w:bookmarkStart w:id="28" w:name="inclusion-and-exclusion-criteria"/>
+      <w:bookmarkStart w:id="18" w:name="inclusion-and-exclusion-criteria"/>
       <w:r>
         <w:rPr/>
         <w:t>N/A</w:t>
       </w:r>
-      <w:bookmarkEnd w:id="28"/>
+      <w:bookmarkEnd w:id="18"/>
     </w:p>
     <w:p>
       <w:pPr>
         <w:pStyle w:val="Heading2"/>
         <w:rPr/>
       </w:pPr>
-      <w:bookmarkStart w:id="29" w:name="__RefHeading___Toc944_3424657120"/>
-      <w:bookmarkStart w:id="30" w:name="exposures"/>
-      <w:bookmarkEnd w:id="29"/>
+      <w:bookmarkStart w:id="19" w:name="__RefHeading___Toc944_3424657120"/>
+      <w:bookmarkEnd w:id="19"/>
       <w:r>
         <w:rPr/>
         <w:t>Exposures</w:t>
@@ -4085,21 +4103,20 @@
         <w:pStyle w:val="FirstParagraph"/>
         <w:rPr/>
       </w:pPr>
-      <w:bookmarkStart w:id="31" w:name="exposures"/>
+      <w:bookmarkStart w:id="20" w:name="exposures"/>
       <w:r>
         <w:rPr/>
         <w:t>Frequency of use of OTC analgesics.</w:t>
       </w:r>
-      <w:bookmarkEnd w:id="31"/>
+      <w:bookmarkEnd w:id="20"/>
     </w:p>
     <w:p>
       <w:pPr>
         <w:pStyle w:val="Heading2"/>
         <w:rPr/>
       </w:pPr>
-      <w:bookmarkStart w:id="32" w:name="__RefHeading___Toc946_3424657120"/>
-      <w:bookmarkStart w:id="33" w:name="outcomes"/>
-      <w:bookmarkEnd w:id="32"/>
+      <w:bookmarkStart w:id="21" w:name="__RefHeading___Toc946_3424657120"/>
+      <w:bookmarkEnd w:id="21"/>
       <w:r>
         <w:rPr/>
         <w:t>Outcomes</w:t>
@@ -4127,7 +4144,7 @@
         <w:pStyle w:val="Compact"/>
         <w:numPr>
           <w:ilvl w:val="0"/>
-          <w:numId w:val="5"/>
+          <w:numId w:val="9"/>
         </w:numPr>
         <w:rPr/>
       </w:pPr>
@@ -4141,7 +4158,7 @@
         <w:pStyle w:val="Compact"/>
         <w:numPr>
           <w:ilvl w:val="0"/>
-          <w:numId w:val="3"/>
+          <w:numId w:val="10"/>
         </w:numPr>
         <w:rPr/>
       </w:pPr>
@@ -4155,7 +4172,7 @@
         <w:pStyle w:val="Compact"/>
         <w:numPr>
           <w:ilvl w:val="0"/>
-          <w:numId w:val="3"/>
+          <w:numId w:val="11"/>
         </w:numPr>
         <w:rPr/>
       </w:pPr>
@@ -4169,7 +4186,7 @@
         <w:pStyle w:val="Compact"/>
         <w:numPr>
           <w:ilvl w:val="0"/>
-          <w:numId w:val="3"/>
+          <w:numId w:val="12"/>
         </w:numPr>
         <w:rPr/>
       </w:pPr>
@@ -4196,24 +4213,156 @@
         <w:pStyle w:val="TextBody"/>
         <w:rPr/>
       </w:pPr>
-      <w:bookmarkStart w:id="34" w:name="outcomes"/>
+      <w:bookmarkStart w:id="22" w:name="outcomes"/>
       <w:r>
         <w:rPr/>
         <w:t>Average increase in KOOS score after a 4-week period using OTC analgesics.</w:t>
+      </w:r>
+      <w:bookmarkEnd w:id="22"/>
+    </w:p>
+    <w:p>
+      <w:pPr>
+        <w:pStyle w:val="Heading2"/>
+        <w:rPr/>
+      </w:pPr>
+      <w:bookmarkStart w:id="23" w:name="__RefHeading___Toc948_3424657120"/>
+      <w:bookmarkEnd w:id="23"/>
+      <w:r>
+        <w:rPr/>
+        <w:t>Covariates</w:t>
+      </w:r>
+    </w:p>
+    <w:p>
+      <w:pPr>
+        <w:pStyle w:val="FirstParagraph"/>
+        <w:rPr/>
+      </w:pPr>
+      <w:bookmarkStart w:id="24" w:name="covariates"/>
+      <w:bookmarkStart w:id="25" w:name="study-parameters"/>
+      <w:r>
+        <w:rPr/>
+        <w:t>VAS pain scale reduction, age and sex.</w:t>
+      </w:r>
+      <w:bookmarkEnd w:id="24"/>
+      <w:bookmarkEnd w:id="25"/>
+    </w:p>
+    <w:p>
+      <w:pPr>
+        <w:pStyle w:val="Heading1"/>
+        <w:rPr/>
+      </w:pPr>
+      <w:bookmarkStart w:id="26" w:name="__RefHeading___Toc950_3424657120"/>
+      <w:bookmarkStart w:id="27" w:name="statistical-methods"/>
+      <w:bookmarkEnd w:id="26"/>
+      <w:r>
+        <w:rPr/>
+        <w:t>Statistical methods</w:t>
+      </w:r>
+    </w:p>
+    <w:p>
+      <w:pPr>
+        <w:pStyle w:val="Heading2"/>
+        <w:rPr/>
+      </w:pPr>
+      <w:bookmarkStart w:id="28" w:name="__RefHeading___Toc952_3424657120"/>
+      <w:bookmarkEnd w:id="28"/>
+      <w:r>
+        <w:rPr/>
+        <w:t>Statistical analyses</w:t>
+      </w:r>
+    </w:p>
+    <w:p>
+      <w:pPr>
+        <w:pStyle w:val="Heading3"/>
+        <w:rPr/>
+      </w:pPr>
+      <w:bookmarkStart w:id="29" w:name="__RefHeading___Toc954_3424657120"/>
+      <w:bookmarkEnd w:id="29"/>
+      <w:r>
+        <w:rPr/>
+        <w:t>Descriptive analyses</w:t>
+      </w:r>
+    </w:p>
+    <w:p>
+      <w:pPr>
+        <w:pStyle w:val="FirstParagraph"/>
+        <w:rPr/>
+      </w:pPr>
+      <w:bookmarkStart w:id="30" w:name="descriptive-analyses"/>
+      <w:r>
+        <w:rPr/>
+        <w:t>The epidemiological profile of the study participants will be described at baseline. Demographic (sex, age and BMI) and clinical variables ( KOOS and VAS scores ) will be described as mean (SD)  or as counts and proportions (%), as appropriate. The distributions of participants’ characteristics will be summarized in tables and visualized in exploratory plots.</w:t>
+      </w:r>
+      <w:bookmarkEnd w:id="30"/>
+    </w:p>
+    <w:p>
+      <w:pPr>
+        <w:pStyle w:val="Heading3"/>
+        <w:rPr/>
+      </w:pPr>
+      <w:bookmarkStart w:id="31" w:name="__RefHeading___Toc956_3424657120"/>
+      <w:bookmarkEnd w:id="31"/>
+      <w:r>
+        <w:rPr/>
+        <w:t>Inferential analyses</w:t>
+      </w:r>
+    </w:p>
+    <w:p>
+      <w:pPr>
+        <w:pStyle w:val="FirstParagraph"/>
+        <w:rPr/>
+      </w:pPr>
+      <w:bookmarkStart w:id="32" w:name="inferential-analyses"/>
+      <w:r>
+        <w:rPr/>
+        <w:t>All inferential analyses will be performed in the statistical models (described in the next section).</w:t>
+      </w:r>
+      <w:bookmarkEnd w:id="32"/>
+    </w:p>
+    <w:p>
+      <w:pPr>
+        <w:pStyle w:val="Heading3"/>
+        <w:rPr/>
+      </w:pPr>
+      <w:bookmarkStart w:id="33" w:name="__RefHeading___Toc958_3424657120"/>
+      <w:bookmarkEnd w:id="33"/>
+      <w:r>
+        <w:rPr/>
+        <w:t>Statistical modeling</w:t>
+      </w:r>
+    </w:p>
+    <w:p>
+      <w:pPr>
+        <w:pStyle w:val="FirstParagraph"/>
+        <w:rPr/>
+      </w:pPr>
+      <w:r>
+        <w:rPr/>
+        <w:t>A multiple linear regression model will be adjusted to the study data to assess the association between the change in KOOS scores and the frequency of use of OTC analgesics, controlling for the change in VAS pain scores. Due to the small sample size available, the results interpretation will focus on the model’s coefficients as a descriptive analysis. Despite this focus on description of possible trends, CI and p-values will be computed and reported for completeness sake.</w:t>
+      </w:r>
+    </w:p>
+    <w:p>
+      <w:pPr>
+        <w:pStyle w:val="TextBody"/>
+        <w:rPr/>
+      </w:pPr>
+      <w:bookmarkStart w:id="34" w:name="statistical-modeling"/>
+      <w:r>
+        <w:rPr/>
+        <w:t>In order to evaluate the impact of potentially relevant covariates, several models are planned to be specified in increasing complexity. A simple linear regression model will be used to assess the crude estimate of the association between the change in KOOS score and the use of OTC analgesics. Other separate models will add the change in VAS pain score and the demographic covariates (sex and age) as control variables. The final model will include both the change in VAS score and the demographic variables as control variables.</w:t>
       </w:r>
       <w:bookmarkEnd w:id="34"/>
     </w:p>
     <w:p>
       <w:pPr>
-        <w:pStyle w:val="Heading2"/>
-        <w:rPr/>
-      </w:pPr>
-      <w:bookmarkStart w:id="35" w:name="__RefHeading___Toc948_3424657120"/>
-      <w:bookmarkStart w:id="36" w:name="covariates"/>
+        <w:pStyle w:val="Heading3"/>
+        <w:rPr/>
+      </w:pPr>
+      <w:bookmarkStart w:id="35" w:name="__RefHeading___Toc960_3424657120"/>
       <w:bookmarkEnd w:id="35"/>
       <w:r>
         <w:rPr/>
-        <w:t>Covariates</w:t>
+        <w:t>Missing data</w:t>
       </w:r>
     </w:p>
     <w:p>
@@ -4221,52 +4370,49 @@
         <w:pStyle w:val="FirstParagraph"/>
         <w:rPr/>
       </w:pPr>
-      <w:bookmarkStart w:id="37" w:name="study-parameters"/>
-      <w:bookmarkStart w:id="38" w:name="covariates"/>
-      <w:r>
-        <w:rPr/>
-        <w:t>VAS pain scale reduction.</w:t>
-      </w:r>
+      <w:bookmarkStart w:id="36" w:name="missing-data"/>
+      <w:bookmarkStart w:id="37" w:name="statistical-analyses"/>
+      <w:r>
+        <w:rPr/>
+        <w:t>No missing data imputation will be performed. All evaluations will be performed as complete case analyses.</w:t>
+      </w:r>
+      <w:bookmarkEnd w:id="36"/>
       <w:bookmarkEnd w:id="37"/>
-      <w:bookmarkEnd w:id="38"/>
     </w:p>
     <w:p>
       <w:pPr>
-        <w:pStyle w:val="Heading1"/>
-        <w:rPr/>
-      </w:pPr>
-      <w:bookmarkStart w:id="39" w:name="__RefHeading___Toc950_3424657120"/>
-      <w:bookmarkStart w:id="40" w:name="statistical-methods"/>
-      <w:bookmarkEnd w:id="39"/>
-      <w:r>
-        <w:rPr/>
-        <w:t>Statistical methods</w:t>
+        <w:pStyle w:val="Heading2"/>
+        <w:rPr/>
+      </w:pPr>
+      <w:bookmarkStart w:id="38" w:name="__RefHeading___Toc962_3424657120"/>
+      <w:bookmarkEnd w:id="38"/>
+      <w:r>
+        <w:rPr/>
+        <w:t>Significance and Confidence Intervals</w:t>
       </w:r>
     </w:p>
     <w:p>
       <w:pPr>
-        <w:pStyle w:val="Heading2"/>
-        <w:rPr/>
-      </w:pPr>
-      <w:bookmarkStart w:id="41" w:name="__RefHeading___Toc952_3424657120"/>
-      <w:bookmarkStart w:id="42" w:name="statistical-analyses"/>
-      <w:bookmarkEnd w:id="41"/>
-      <w:r>
-        <w:rPr/>
-        <w:t>Statistical analyses</w:t>
-      </w:r>
+        <w:pStyle w:val="FirstParagraph"/>
+        <w:rPr/>
+      </w:pPr>
+      <w:bookmarkStart w:id="39" w:name="significance-and-confidence-intervals"/>
+      <w:r>
+        <w:rPr/>
+        <w:t xml:space="preserve">All analyses will be performed using the significance level of 5%. All significance hypothesis tests and confidence intervals computed will be two-tailed.  </w:t>
+      </w:r>
+      <w:bookmarkEnd w:id="39"/>
     </w:p>
     <w:p>
       <w:pPr>
-        <w:pStyle w:val="Heading3"/>
-        <w:rPr/>
-      </w:pPr>
-      <w:bookmarkStart w:id="43" w:name="__RefHeading___Toc954_3424657120"/>
-      <w:bookmarkStart w:id="44" w:name="descriptive-analyses"/>
-      <w:bookmarkEnd w:id="43"/>
-      <w:r>
-        <w:rPr/>
-        <w:t>Descriptive analyses</w:t>
+        <w:pStyle w:val="Heading2"/>
+        <w:rPr/>
+      </w:pPr>
+      <w:bookmarkStart w:id="40" w:name="__RefHeading___Toc964_3424657120"/>
+      <w:bookmarkEnd w:id="40"/>
+      <w:r>
+        <w:rPr/>
+        <w:t>Study size and Power</w:t>
       </w:r>
     </w:p>
     <w:p>
@@ -4274,158 +4420,21 @@
         <w:pStyle w:val="FirstParagraph"/>
         <w:rPr/>
       </w:pPr>
-      <w:bookmarkStart w:id="45" w:name="descriptive-analyses"/>
-      <w:r>
-        <w:rPr/>
-        <w:t>The epidemiological profile of the study participants will be described at baseline. Demographic (sex, age and BMI) and clinical variables ( KOOS and VAS scores ) will be described as mean (SD)  or as counts and proportions (%), as appropriate. The distributions of participants’ characteristics will be summarized in tables and visualized in exploratory plots.</w:t>
-      </w:r>
-      <w:bookmarkEnd w:id="45"/>
+      <w:bookmarkStart w:id="41" w:name="study-size-and-power"/>
+      <w:r>
+        <w:rPr/>
+        <w:t>N/A</w:t>
+      </w:r>
+      <w:bookmarkEnd w:id="41"/>
     </w:p>
     <w:p>
       <w:pPr>
-        <w:pStyle w:val="Heading3"/>
-        <w:rPr/>
-      </w:pPr>
-      <w:bookmarkStart w:id="46" w:name="__RefHeading___Toc956_3424657120"/>
-      <w:bookmarkStart w:id="47" w:name="inferential-analyses"/>
-      <w:bookmarkEnd w:id="46"/>
-      <w:r>
-        <w:rPr/>
-        <w:t>Inferential analyses</w:t>
-      </w:r>
-    </w:p>
-    <w:p>
-      <w:pPr>
-        <w:pStyle w:val="FirstParagraph"/>
-        <w:rPr/>
-      </w:pPr>
-      <w:bookmarkStart w:id="48" w:name="inferential-analyses"/>
-      <w:r>
-        <w:rPr/>
-        <w:t>All inferential analyses will be performed in the statistical models (described in the next section).</w:t>
-      </w:r>
-      <w:bookmarkEnd w:id="48"/>
-    </w:p>
-    <w:p>
-      <w:pPr>
-        <w:pStyle w:val="Heading3"/>
-        <w:rPr/>
-      </w:pPr>
-      <w:bookmarkStart w:id="49" w:name="__RefHeading___Toc958_3424657120"/>
-      <w:bookmarkStart w:id="50" w:name="statistical-modeling"/>
-      <w:bookmarkEnd w:id="49"/>
-      <w:r>
-        <w:rPr/>
-        <w:t>Statistical modeling</w:t>
-      </w:r>
-    </w:p>
-    <w:p>
-      <w:pPr>
-        <w:pStyle w:val="FirstParagraph"/>
-        <w:rPr/>
-      </w:pPr>
-      <w:r>
-        <w:rPr/>
-        <w:t>A multiple linear regression model will be adjusted to the study data to assess the association between the change in KOOS scores and the frequency of use of OTC analgesics, controlling for the change in VAS pain scores. Due to the small sample size available, the results interpretation will focus on the model’s coefficients as a descriptive analysis. Despite this focus on description of possible trends, CI and p-values will be computed and reported for completeness sake.</w:t>
-      </w:r>
-    </w:p>
-    <w:p>
-      <w:pPr>
-        <w:pStyle w:val="TextBody"/>
-        <w:rPr/>
-      </w:pPr>
-      <w:bookmarkStart w:id="51" w:name="statistical-modeling"/>
-      <w:r>
-        <w:rPr/>
-        <w:t>In order to evaluate the impact of potentially relevant covariates, several models are planned to be specified in increasing complexity. A simple linear regression model will be used to assess the crude estimate of the association between the change in KOOS score and the use of OTC analgesics. Other separate models will add the change in VAS pain score and the demographic covariates (sex and age) as control variables. The final model will include both the change in VAS score and the demographic variables as control variables.</w:t>
-      </w:r>
-      <w:bookmarkEnd w:id="51"/>
-    </w:p>
-    <w:p>
-      <w:pPr>
-        <w:pStyle w:val="Heading3"/>
-        <w:rPr/>
-      </w:pPr>
-      <w:bookmarkStart w:id="52" w:name="__RefHeading___Toc960_3424657120"/>
-      <w:bookmarkStart w:id="53" w:name="missing-data"/>
-      <w:bookmarkEnd w:id="52"/>
-      <w:r>
-        <w:rPr/>
-        <w:t>Missing data</w:t>
-      </w:r>
-    </w:p>
-    <w:p>
-      <w:pPr>
-        <w:pStyle w:val="FirstParagraph"/>
-        <w:rPr/>
-      </w:pPr>
-      <w:bookmarkStart w:id="54" w:name="statistical-analyses"/>
-      <w:bookmarkStart w:id="55" w:name="missing-data"/>
-      <w:r>
-        <w:rPr/>
-        <w:t>No missing data imputation will be performed. All evaluations will be performed as complete case analyses.</w:t>
-      </w:r>
-      <w:bookmarkEnd w:id="54"/>
-      <w:bookmarkEnd w:id="55"/>
-    </w:p>
-    <w:p>
-      <w:pPr>
         <w:pStyle w:val="Heading2"/>
         <w:rPr/>
       </w:pPr>
-      <w:bookmarkStart w:id="56" w:name="__RefHeading___Toc962_3424657120"/>
-      <w:bookmarkStart w:id="57" w:name="significance-and-confidence-intervals"/>
-      <w:bookmarkEnd w:id="56"/>
-      <w:r>
-        <w:rPr/>
-        <w:t>Significance and Confidence Intervals</w:t>
-      </w:r>
-    </w:p>
-    <w:p>
-      <w:pPr>
-        <w:pStyle w:val="FirstParagraph"/>
-        <w:rPr/>
-      </w:pPr>
-      <w:bookmarkStart w:id="58" w:name="significance-and-confidence-intervals"/>
-      <w:r>
-        <w:rPr/>
-        <w:t xml:space="preserve">All analyses will be performed using the significance level of 5%. All significance hypothesis tests and confidence intervals computed will be two-tailed.  </w:t>
-      </w:r>
-      <w:bookmarkEnd w:id="58"/>
-    </w:p>
-    <w:p>
-      <w:pPr>
-        <w:pStyle w:val="Heading2"/>
-        <w:rPr/>
-      </w:pPr>
-      <w:bookmarkStart w:id="59" w:name="__RefHeading___Toc964_3424657120"/>
-      <w:bookmarkStart w:id="60" w:name="study-size-and-power"/>
-      <w:bookmarkEnd w:id="59"/>
-      <w:r>
-        <w:rPr/>
-        <w:t>Study size and Power</w:t>
-      </w:r>
-    </w:p>
-    <w:p>
-      <w:pPr>
-        <w:pStyle w:val="FirstParagraph"/>
-        <w:rPr/>
-      </w:pPr>
-      <w:bookmarkStart w:id="61" w:name="study-size-and-power"/>
-      <w:r>
-        <w:rPr/>
-        <w:t>N/A</w:t>
-      </w:r>
-      <w:bookmarkEnd w:id="61"/>
-    </w:p>
-    <w:p>
-      <w:pPr>
-        <w:pStyle w:val="Heading2"/>
-        <w:rPr/>
-      </w:pPr>
-      <w:bookmarkStart w:id="62" w:name="__RefHeading___Toc966_3424657120"/>
-      <w:bookmarkStart w:id="63" w:name="statistical-packages"/>
-      <w:bookmarkEnd w:id="62"/>
+      <w:bookmarkStart w:id="42" w:name="__RefHeading___Toc966_3424657120"/>
+      <w:bookmarkStart w:id="43" w:name="statistical-packages"/>
+      <w:bookmarkEnd w:id="42"/>
       <w:r>
         <w:rPr/>
         <w:t>Statistical packages</w:t>
@@ -4450,17 +4459,17 @@
         <w:rPr/>
         <w:t xml:space="preserve"> version 4.1.3.</w:t>
       </w:r>
-      <w:bookmarkEnd w:id="40"/>
-      <w:bookmarkEnd w:id="63"/>
+      <w:bookmarkEnd w:id="27"/>
+      <w:bookmarkEnd w:id="43"/>
     </w:p>
     <w:p>
       <w:pPr>
         <w:pStyle w:val="Heading1"/>
         <w:rPr/>
       </w:pPr>
-      <w:bookmarkStart w:id="64" w:name="__RefHeading___Toc968_3424657120"/>
-      <w:bookmarkStart w:id="65" w:name="observations-and-limitations"/>
-      <w:bookmarkEnd w:id="64"/>
+      <w:bookmarkStart w:id="44" w:name="__RefHeading___Toc968_3424657120"/>
+      <w:bookmarkStart w:id="45" w:name="observations-and-limitations"/>
+      <w:bookmarkEnd w:id="44"/>
       <w:r>
         <w:rPr/>
         <w:t>Observations and limitations</w:t>
@@ -4523,16 +4532,16 @@
         <w:rPr/>
         <w:t>) reporting guidelines have seen increasing adoption by scientific journals. All observational studies are recommended to be reported following the STROBE guideline (von Elm et al, 2014).</w:t>
       </w:r>
-      <w:bookmarkEnd w:id="65"/>
+      <w:bookmarkEnd w:id="45"/>
     </w:p>
     <w:p>
       <w:pPr>
         <w:pStyle w:val="Heading1"/>
         <w:rPr/>
       </w:pPr>
-      <w:bookmarkStart w:id="66" w:name="__RefHeading___Toc970_3424657120"/>
-      <w:bookmarkStart w:id="67" w:name="references"/>
-      <w:bookmarkEnd w:id="66"/>
+      <w:bookmarkStart w:id="46" w:name="__RefHeading___Toc970_3424657120"/>
+      <w:bookmarkStart w:id="47" w:name="references"/>
+      <w:bookmarkEnd w:id="46"/>
       <w:r>
         <w:rPr/>
         <w:t>References</w:t>
@@ -4543,7 +4552,7 @@
         <w:pStyle w:val="Compact"/>
         <w:numPr>
           <w:ilvl w:val="0"/>
-          <w:numId w:val="6"/>
+          <w:numId w:val="13"/>
         </w:numPr>
         <w:rPr/>
       </w:pPr>
@@ -4564,7 +4573,7 @@
         <w:pStyle w:val="Compact"/>
         <w:numPr>
           <w:ilvl w:val="0"/>
-          <w:numId w:val="7"/>
+          <w:numId w:val="14"/>
         </w:numPr>
         <w:rPr/>
       </w:pPr>
@@ -4590,7 +4599,7 @@
         <w:pStyle w:val="Compact"/>
         <w:numPr>
           <w:ilvl w:val="0"/>
-          <w:numId w:val="8"/>
+          <w:numId w:val="15"/>
         </w:numPr>
         <w:rPr/>
       </w:pPr>
@@ -4616,7 +4625,7 @@
         <w:pStyle w:val="Compact"/>
         <w:numPr>
           <w:ilvl w:val="0"/>
-          <w:numId w:val="9"/>
+          <w:numId w:val="16"/>
         </w:numPr>
         <w:rPr/>
       </w:pPr>
@@ -4636,16 +4645,15 @@
         <w:rPr/>
         <w:t>).</w:t>
       </w:r>
-      <w:bookmarkEnd w:id="67"/>
+      <w:bookmarkEnd w:id="47"/>
     </w:p>
     <w:p>
       <w:pPr>
         <w:pStyle w:val="Heading1"/>
         <w:rPr/>
       </w:pPr>
-      <w:bookmarkStart w:id="68" w:name="__RefHeading___Toc972_3424657120"/>
-      <w:bookmarkStart w:id="69" w:name="appendix"/>
-      <w:bookmarkEnd w:id="68"/>
+      <w:bookmarkStart w:id="48" w:name="__RefHeading___Toc972_3424657120"/>
+      <w:bookmarkEnd w:id="48"/>
       <w:r>
         <w:rPr/>
         <w:t>Appendix</w:t>
@@ -4666,9 +4674,8 @@
         <w:pStyle w:val="Heading2"/>
         <w:rPr/>
       </w:pPr>
-      <w:bookmarkStart w:id="70" w:name="__RefHeading___Toc974_3424657120"/>
-      <w:bookmarkStart w:id="71" w:name="availability"/>
-      <w:bookmarkEnd w:id="70"/>
+      <w:bookmarkStart w:id="49" w:name="__RefHeading___Toc974_3424657120"/>
+      <w:bookmarkEnd w:id="49"/>
       <w:r>
         <w:rPr/>
         <w:t>Availability</w:t>
@@ -4701,8 +4708,8 @@
         <w:rPr/>
       </w:pPr>
       <w:hyperlink r:id="rId6">
-        <w:bookmarkStart w:id="72" w:name="appendix"/>
-        <w:bookmarkStart w:id="73" w:name="availability"/>
+        <w:bookmarkStart w:id="50" w:name="availability"/>
+        <w:bookmarkStart w:id="51" w:name="appendix"/>
         <w:r>
           <w:rPr>
             <w:rStyle w:val="InternetLink"/>
@@ -4710,8 +4717,8 @@
           <w:t>https://philsf-biostat.github.io/SAR-2022-023-AD/</w:t>
         </w:r>
       </w:hyperlink>
-      <w:bookmarkEnd w:id="72"/>
-      <w:bookmarkEnd w:id="73"/>
+      <w:bookmarkEnd w:id="50"/>
+      <w:bookmarkEnd w:id="51"/>
     </w:p>
     <w:sectPr>
       <w:headerReference w:type="default" r:id="rId7"/>
@@ -4758,7 +4765,7 @@
             <wp:inline distT="0" distB="0" distL="0" distR="0">
               <wp:extent cx="6135370" cy="34290"/>
               <wp:effectExtent l="0" t="0" r="0" b="0"/>
-              <wp:docPr id="4" name="Shape5"/>
+              <wp:docPr id="4" name="Shape4"/>
               <a:graphic xmlns:a="http://schemas.openxmlformats.org/drawingml/2006/main">
                 <a:graphicData uri="http://schemas.microsoft.com/office/word/2010/wordprocessingShape">
                   <wps:wsp>
@@ -4795,7 +4802,7 @@
         </mc:Choice>
         <mc:Fallback>
           <w:pict>
-            <v:rect id="shape_0" ID="Shape5" path="m0,0l-2147483645,0l-2147483645,-2147483646l0,-2147483646xe" fillcolor="white" stroked="t" o:allowincell="f" style="position:absolute;margin-left:0pt;margin-top:-2.75pt;width:483.05pt;height:2.65pt;mso-wrap-style:none;v-text-anchor:middle;mso-position-vertical:top">
+            <v:rect id="shape_0" ID="Shape4" path="m0,0l-2147483645,0l-2147483645,-2147483646l0,-2147483646xe" fillcolor="white" stroked="t" o:allowincell="f" style="position:absolute;margin-left:0pt;margin-top:-2.75pt;width:483.05pt;height:2.65pt;mso-wrap-style:none;v-text-anchor:middle;mso-position-vertical:top">
               <v:fill o:detectmouseclick="t" type="solid" color2="black"/>
               <v:stroke color="black" joinstyle="round" endcap="flat"/>
               <w10:wrap type="square"/>
@@ -4823,9 +4830,9 @@
       <w:gridCol w:w="198"/>
       <w:gridCol w:w="1633"/>
       <w:gridCol w:w="194"/>
-      <w:gridCol w:w="973"/>
+      <w:gridCol w:w="974"/>
       <w:gridCol w:w="200"/>
-      <w:gridCol w:w="640"/>
+      <w:gridCol w:w="639"/>
       <w:gridCol w:w="183"/>
       <w:gridCol w:w="1059"/>
     </w:tblGrid>
@@ -5021,7 +5028,7 @@
       </w:tc>
       <w:tc>
         <w:tcPr>
-          <w:tcW w:w="973" w:type="dxa"/>
+          <w:tcW w:w="974" w:type="dxa"/>
           <w:tcBorders/>
           <w:vAlign w:val="center"/>
         </w:tcPr>
@@ -5127,7 +5134,7 @@
       </w:tc>
       <w:tc>
         <w:tcPr>
-          <w:tcW w:w="640" w:type="dxa"/>
+          <w:tcW w:w="639" w:type="dxa"/>
           <w:tcBorders/>
           <w:vAlign w:val="center"/>
         </w:tcPr>
@@ -5532,7 +5539,7 @@
             <wp:inline distT="0" distB="0" distL="0" distR="0">
               <wp:extent cx="6135370" cy="34290"/>
               <wp:effectExtent l="0" t="0" r="0" b="0"/>
-              <wp:docPr id="3" name="Shape4"/>
+              <wp:docPr id="3" name="Shape3"/>
               <a:graphic xmlns:a="http://schemas.openxmlformats.org/drawingml/2006/main">
                 <a:graphicData uri="http://schemas.microsoft.com/office/word/2010/wordprocessingShape">
                   <wps:wsp>
@@ -5569,7 +5576,7 @@
         </mc:Choice>
         <mc:Fallback>
           <w:pict>
-            <v:rect id="shape_0" ID="Shape4" path="m0,0l-2147483645,0l-2147483645,-2147483646l0,-2147483646xe" fillcolor="white" stroked="t" o:allowincell="f" style="position:absolute;margin-left:0pt;margin-top:-2.75pt;width:483.05pt;height:2.65pt;mso-wrap-style:none;v-text-anchor:middle;mso-position-vertical:top">
+            <v:rect id="shape_0" ID="Shape3" path="m0,0l-2147483645,0l-2147483645,-2147483646l0,-2147483646xe" fillcolor="white" stroked="t" o:allowincell="f" style="position:absolute;margin-left:0pt;margin-top:-2.75pt;width:483.05pt;height:2.65pt;mso-wrap-style:none;v-text-anchor:middle;mso-position-vertical:top">
               <v:fill o:detectmouseclick="t" type="solid" color2="black"/>
               <v:stroke color="black" joinstyle="round" endcap="flat"/>
               <w10:wrap type="square"/>
@@ -5969,6 +5976,533 @@
   </w:abstractNum>
   <w:abstractNum w:abstractNumId="4">
     <w:lvl w:ilvl="0">
+      <w:start w:val="1"/>
+      <w:numFmt w:val="decimal"/>
+      <w:lvlText w:val="%1."/>
+      <w:lvlJc w:val="left"/>
+      <w:pPr>
+        <w:tabs>
+          <w:tab w:val="num" w:pos="0"/>
+        </w:tabs>
+        <w:ind w:left="720" w:hanging="480"/>
+      </w:pPr>
+      <w:rPr/>
+    </w:lvl>
+    <w:lvl w:ilvl="1">
+      <w:start w:val="1"/>
+      <w:numFmt w:val="decimal"/>
+      <w:lvlText w:val="%2."/>
+      <w:lvlJc w:val="left"/>
+      <w:pPr>
+        <w:tabs>
+          <w:tab w:val="num" w:pos="0"/>
+        </w:tabs>
+        <w:ind w:left="1440" w:hanging="480"/>
+      </w:pPr>
+      <w:rPr/>
+    </w:lvl>
+    <w:lvl w:ilvl="2">
+      <w:start w:val="1"/>
+      <w:numFmt w:val="decimal"/>
+      <w:lvlText w:val="%3."/>
+      <w:lvlJc w:val="left"/>
+      <w:pPr>
+        <w:tabs>
+          <w:tab w:val="num" w:pos="0"/>
+        </w:tabs>
+        <w:ind w:left="2160" w:hanging="480"/>
+      </w:pPr>
+      <w:rPr/>
+    </w:lvl>
+    <w:lvl w:ilvl="3">
+      <w:start w:val="1"/>
+      <w:numFmt w:val="decimal"/>
+      <w:lvlText w:val="%4."/>
+      <w:lvlJc w:val="left"/>
+      <w:pPr>
+        <w:tabs>
+          <w:tab w:val="num" w:pos="0"/>
+        </w:tabs>
+        <w:ind w:left="2880" w:hanging="480"/>
+      </w:pPr>
+      <w:rPr/>
+    </w:lvl>
+    <w:lvl w:ilvl="4">
+      <w:start w:val="1"/>
+      <w:numFmt w:val="decimal"/>
+      <w:lvlText w:val="%5."/>
+      <w:lvlJc w:val="left"/>
+      <w:pPr>
+        <w:tabs>
+          <w:tab w:val="num" w:pos="0"/>
+        </w:tabs>
+        <w:ind w:left="3600" w:hanging="480"/>
+      </w:pPr>
+      <w:rPr/>
+    </w:lvl>
+    <w:lvl w:ilvl="5">
+      <w:start w:val="1"/>
+      <w:numFmt w:val="decimal"/>
+      <w:lvlText w:val="%6."/>
+      <w:lvlJc w:val="left"/>
+      <w:pPr>
+        <w:tabs>
+          <w:tab w:val="num" w:pos="0"/>
+        </w:tabs>
+        <w:ind w:left="4320" w:hanging="480"/>
+      </w:pPr>
+      <w:rPr/>
+    </w:lvl>
+    <w:lvl w:ilvl="6">
+      <w:start w:val="1"/>
+      <w:numFmt w:val="decimal"/>
+      <w:lvlText w:val="%7."/>
+      <w:lvlJc w:val="left"/>
+      <w:pPr>
+        <w:tabs>
+          <w:tab w:val="num" w:pos="0"/>
+        </w:tabs>
+        <w:ind w:left="5040" w:hanging="480"/>
+      </w:pPr>
+      <w:rPr/>
+    </w:lvl>
+    <w:lvl w:ilvl="7">
+      <w:start w:val="1"/>
+      <w:numFmt w:val="decimal"/>
+      <w:lvlText w:val="%8."/>
+      <w:lvlJc w:val="left"/>
+      <w:pPr>
+        <w:tabs>
+          <w:tab w:val="num" w:pos="0"/>
+        </w:tabs>
+        <w:ind w:left="5760" w:hanging="480"/>
+      </w:pPr>
+      <w:rPr/>
+    </w:lvl>
+    <w:lvl w:ilvl="8">
+      <w:start w:val="1"/>
+      <w:numFmt w:val="decimal"/>
+      <w:lvlText w:val="%9."/>
+      <w:lvlJc w:val="left"/>
+      <w:pPr>
+        <w:tabs>
+          <w:tab w:val="num" w:pos="0"/>
+        </w:tabs>
+        <w:ind w:left="6480" w:hanging="480"/>
+      </w:pPr>
+      <w:rPr/>
+    </w:lvl>
+  </w:abstractNum>
+  <w:abstractNum w:abstractNumId="5">
+    <w:lvl w:ilvl="0">
+      <w:numFmt w:val="bullet"/>
+      <w:lvlText w:val=""/>
+      <w:lvlJc w:val="left"/>
+      <w:pPr>
+        <w:tabs>
+          <w:tab w:val="num" w:pos="0"/>
+        </w:tabs>
+        <w:ind w:left="720" w:hanging="480"/>
+      </w:pPr>
+      <w:rPr>
+        <w:rFonts w:ascii="Symbol" w:hAnsi="Symbol" w:cs="Symbol" w:hint="default"/>
+      </w:rPr>
+    </w:lvl>
+    <w:lvl w:ilvl="1">
+      <w:start w:val="0"/>
+      <w:numFmt w:val="bullet"/>
+      <w:lvlText w:val=""/>
+      <w:lvlJc w:val="left"/>
+      <w:pPr>
+        <w:tabs>
+          <w:tab w:val="num" w:pos="0"/>
+        </w:tabs>
+        <w:ind w:left="1440" w:hanging="480"/>
+      </w:pPr>
+      <w:rPr>
+        <w:rFonts w:ascii="Symbol" w:hAnsi="Symbol" w:cs="Symbol" w:hint="default"/>
+      </w:rPr>
+    </w:lvl>
+    <w:lvl w:ilvl="2">
+      <w:start w:val="0"/>
+      <w:numFmt w:val="bullet"/>
+      <w:lvlText w:val=""/>
+      <w:lvlJc w:val="left"/>
+      <w:pPr>
+        <w:tabs>
+          <w:tab w:val="num" w:pos="0"/>
+        </w:tabs>
+        <w:ind w:left="2160" w:hanging="480"/>
+      </w:pPr>
+      <w:rPr>
+        <w:rFonts w:ascii="Symbol" w:hAnsi="Symbol" w:cs="Symbol" w:hint="default"/>
+      </w:rPr>
+    </w:lvl>
+    <w:lvl w:ilvl="3">
+      <w:start w:val="0"/>
+      <w:numFmt w:val="bullet"/>
+      <w:lvlText w:val=""/>
+      <w:lvlJc w:val="left"/>
+      <w:pPr>
+        <w:tabs>
+          <w:tab w:val="num" w:pos="0"/>
+        </w:tabs>
+        <w:ind w:left="2880" w:hanging="480"/>
+      </w:pPr>
+      <w:rPr>
+        <w:rFonts w:ascii="Symbol" w:hAnsi="Symbol" w:cs="Symbol" w:hint="default"/>
+      </w:rPr>
+    </w:lvl>
+    <w:lvl w:ilvl="4">
+      <w:start w:val="0"/>
+      <w:numFmt w:val="bullet"/>
+      <w:lvlText w:val=""/>
+      <w:lvlJc w:val="left"/>
+      <w:pPr>
+        <w:tabs>
+          <w:tab w:val="num" w:pos="0"/>
+        </w:tabs>
+        <w:ind w:left="3600" w:hanging="480"/>
+      </w:pPr>
+      <w:rPr>
+        <w:rFonts w:ascii="Symbol" w:hAnsi="Symbol" w:cs="Symbol" w:hint="default"/>
+      </w:rPr>
+    </w:lvl>
+    <w:lvl w:ilvl="5">
+      <w:start w:val="0"/>
+      <w:numFmt w:val="bullet"/>
+      <w:lvlText w:val=""/>
+      <w:lvlJc w:val="left"/>
+      <w:pPr>
+        <w:tabs>
+          <w:tab w:val="num" w:pos="0"/>
+        </w:tabs>
+        <w:ind w:left="4320" w:hanging="480"/>
+      </w:pPr>
+      <w:rPr>
+        <w:rFonts w:ascii="Symbol" w:hAnsi="Symbol" w:cs="Symbol" w:hint="default"/>
+      </w:rPr>
+    </w:lvl>
+    <w:lvl w:ilvl="6">
+      <w:start w:val="0"/>
+      <w:numFmt w:val="bullet"/>
+      <w:lvlText w:val=""/>
+      <w:lvlJc w:val="left"/>
+      <w:pPr>
+        <w:tabs>
+          <w:tab w:val="num" w:pos="0"/>
+        </w:tabs>
+        <w:ind w:left="5040" w:hanging="480"/>
+      </w:pPr>
+      <w:rPr>
+        <w:rFonts w:ascii="Symbol" w:hAnsi="Symbol" w:cs="Symbol" w:hint="default"/>
+      </w:rPr>
+    </w:lvl>
+    <w:lvl w:ilvl="7">
+      <w:start w:val="0"/>
+      <w:numFmt w:val="bullet"/>
+      <w:lvlText w:val=""/>
+      <w:lvlJc w:val="left"/>
+      <w:pPr>
+        <w:tabs>
+          <w:tab w:val="num" w:pos="0"/>
+        </w:tabs>
+        <w:ind w:left="5760" w:hanging="480"/>
+      </w:pPr>
+      <w:rPr>
+        <w:rFonts w:ascii="Symbol" w:hAnsi="Symbol" w:cs="Symbol" w:hint="default"/>
+      </w:rPr>
+    </w:lvl>
+    <w:lvl w:ilvl="8">
+      <w:start w:val="0"/>
+      <w:numFmt w:val="bullet"/>
+      <w:lvlText w:val=""/>
+      <w:lvlJc w:val="left"/>
+      <w:pPr>
+        <w:tabs>
+          <w:tab w:val="num" w:pos="0"/>
+        </w:tabs>
+        <w:ind w:left="6480" w:hanging="480"/>
+      </w:pPr>
+      <w:rPr>
+        <w:rFonts w:ascii="Symbol" w:hAnsi="Symbol" w:cs="Symbol" w:hint="default"/>
+      </w:rPr>
+    </w:lvl>
+  </w:abstractNum>
+  <w:abstractNum w:abstractNumId="6">
+    <w:lvl w:ilvl="0">
+      <w:numFmt w:val="bullet"/>
+      <w:lvlText w:val=""/>
+      <w:lvlJc w:val="left"/>
+      <w:pPr>
+        <w:tabs>
+          <w:tab w:val="num" w:pos="0"/>
+        </w:tabs>
+        <w:ind w:left="720" w:hanging="480"/>
+      </w:pPr>
+      <w:rPr>
+        <w:rFonts w:ascii="Symbol" w:hAnsi="Symbol" w:cs="Symbol" w:hint="default"/>
+      </w:rPr>
+    </w:lvl>
+    <w:lvl w:ilvl="1">
+      <w:start w:val="0"/>
+      <w:numFmt w:val="bullet"/>
+      <w:lvlText w:val=""/>
+      <w:lvlJc w:val="left"/>
+      <w:pPr>
+        <w:tabs>
+          <w:tab w:val="num" w:pos="0"/>
+        </w:tabs>
+        <w:ind w:left="1440" w:hanging="480"/>
+      </w:pPr>
+      <w:rPr>
+        <w:rFonts w:ascii="Symbol" w:hAnsi="Symbol" w:cs="Symbol" w:hint="default"/>
+      </w:rPr>
+    </w:lvl>
+    <w:lvl w:ilvl="2">
+      <w:start w:val="0"/>
+      <w:numFmt w:val="bullet"/>
+      <w:lvlText w:val=""/>
+      <w:lvlJc w:val="left"/>
+      <w:pPr>
+        <w:tabs>
+          <w:tab w:val="num" w:pos="0"/>
+        </w:tabs>
+        <w:ind w:left="2160" w:hanging="480"/>
+      </w:pPr>
+      <w:rPr>
+        <w:rFonts w:ascii="Symbol" w:hAnsi="Symbol" w:cs="Symbol" w:hint="default"/>
+      </w:rPr>
+    </w:lvl>
+    <w:lvl w:ilvl="3">
+      <w:start w:val="0"/>
+      <w:numFmt w:val="bullet"/>
+      <w:lvlText w:val=""/>
+      <w:lvlJc w:val="left"/>
+      <w:pPr>
+        <w:tabs>
+          <w:tab w:val="num" w:pos="0"/>
+        </w:tabs>
+        <w:ind w:left="2880" w:hanging="480"/>
+      </w:pPr>
+      <w:rPr>
+        <w:rFonts w:ascii="Symbol" w:hAnsi="Symbol" w:cs="Symbol" w:hint="default"/>
+      </w:rPr>
+    </w:lvl>
+    <w:lvl w:ilvl="4">
+      <w:start w:val="0"/>
+      <w:numFmt w:val="bullet"/>
+      <w:lvlText w:val=""/>
+      <w:lvlJc w:val="left"/>
+      <w:pPr>
+        <w:tabs>
+          <w:tab w:val="num" w:pos="0"/>
+        </w:tabs>
+        <w:ind w:left="3600" w:hanging="480"/>
+      </w:pPr>
+      <w:rPr>
+        <w:rFonts w:ascii="Symbol" w:hAnsi="Symbol" w:cs="Symbol" w:hint="default"/>
+      </w:rPr>
+    </w:lvl>
+    <w:lvl w:ilvl="5">
+      <w:start w:val="0"/>
+      <w:numFmt w:val="bullet"/>
+      <w:lvlText w:val=""/>
+      <w:lvlJc w:val="left"/>
+      <w:pPr>
+        <w:tabs>
+          <w:tab w:val="num" w:pos="0"/>
+        </w:tabs>
+        <w:ind w:left="4320" w:hanging="480"/>
+      </w:pPr>
+      <w:rPr>
+        <w:rFonts w:ascii="Symbol" w:hAnsi="Symbol" w:cs="Symbol" w:hint="default"/>
+      </w:rPr>
+    </w:lvl>
+    <w:lvl w:ilvl="6">
+      <w:start w:val="0"/>
+      <w:numFmt w:val="bullet"/>
+      <w:lvlText w:val=""/>
+      <w:lvlJc w:val="left"/>
+      <w:pPr>
+        <w:tabs>
+          <w:tab w:val="num" w:pos="0"/>
+        </w:tabs>
+        <w:ind w:left="5040" w:hanging="480"/>
+      </w:pPr>
+      <w:rPr>
+        <w:rFonts w:ascii="Symbol" w:hAnsi="Symbol" w:cs="Symbol" w:hint="default"/>
+      </w:rPr>
+    </w:lvl>
+    <w:lvl w:ilvl="7">
+      <w:start w:val="0"/>
+      <w:numFmt w:val="bullet"/>
+      <w:lvlText w:val=""/>
+      <w:lvlJc w:val="left"/>
+      <w:pPr>
+        <w:tabs>
+          <w:tab w:val="num" w:pos="0"/>
+        </w:tabs>
+        <w:ind w:left="5760" w:hanging="480"/>
+      </w:pPr>
+      <w:rPr>
+        <w:rFonts w:ascii="Symbol" w:hAnsi="Symbol" w:cs="Symbol" w:hint="default"/>
+      </w:rPr>
+    </w:lvl>
+    <w:lvl w:ilvl="8">
+      <w:start w:val="0"/>
+      <w:numFmt w:val="bullet"/>
+      <w:lvlText w:val=""/>
+      <w:lvlJc w:val="left"/>
+      <w:pPr>
+        <w:tabs>
+          <w:tab w:val="num" w:pos="0"/>
+        </w:tabs>
+        <w:ind w:left="6480" w:hanging="480"/>
+      </w:pPr>
+      <w:rPr>
+        <w:rFonts w:ascii="Symbol" w:hAnsi="Symbol" w:cs="Symbol" w:hint="default"/>
+      </w:rPr>
+    </w:lvl>
+  </w:abstractNum>
+  <w:abstractNum w:abstractNumId="7">
+    <w:lvl w:ilvl="0">
+      <w:numFmt w:val="bullet"/>
+      <w:lvlText w:val=""/>
+      <w:lvlJc w:val="left"/>
+      <w:pPr>
+        <w:tabs>
+          <w:tab w:val="num" w:pos="0"/>
+        </w:tabs>
+        <w:ind w:left="720" w:hanging="480"/>
+      </w:pPr>
+      <w:rPr>
+        <w:rFonts w:ascii="Symbol" w:hAnsi="Symbol" w:cs="Symbol" w:hint="default"/>
+      </w:rPr>
+    </w:lvl>
+    <w:lvl w:ilvl="1">
+      <w:start w:val="0"/>
+      <w:numFmt w:val="bullet"/>
+      <w:lvlText w:val=""/>
+      <w:lvlJc w:val="left"/>
+      <w:pPr>
+        <w:tabs>
+          <w:tab w:val="num" w:pos="0"/>
+        </w:tabs>
+        <w:ind w:left="1440" w:hanging="480"/>
+      </w:pPr>
+      <w:rPr>
+        <w:rFonts w:ascii="Symbol" w:hAnsi="Symbol" w:cs="Symbol" w:hint="default"/>
+      </w:rPr>
+    </w:lvl>
+    <w:lvl w:ilvl="2">
+      <w:start w:val="0"/>
+      <w:numFmt w:val="bullet"/>
+      <w:lvlText w:val=""/>
+      <w:lvlJc w:val="left"/>
+      <w:pPr>
+        <w:tabs>
+          <w:tab w:val="num" w:pos="0"/>
+        </w:tabs>
+        <w:ind w:left="2160" w:hanging="480"/>
+      </w:pPr>
+      <w:rPr>
+        <w:rFonts w:ascii="Symbol" w:hAnsi="Symbol" w:cs="Symbol" w:hint="default"/>
+      </w:rPr>
+    </w:lvl>
+    <w:lvl w:ilvl="3">
+      <w:start w:val="0"/>
+      <w:numFmt w:val="bullet"/>
+      <w:lvlText w:val=""/>
+      <w:lvlJc w:val="left"/>
+      <w:pPr>
+        <w:tabs>
+          <w:tab w:val="num" w:pos="0"/>
+        </w:tabs>
+        <w:ind w:left="2880" w:hanging="480"/>
+      </w:pPr>
+      <w:rPr>
+        <w:rFonts w:ascii="Symbol" w:hAnsi="Symbol" w:cs="Symbol" w:hint="default"/>
+      </w:rPr>
+    </w:lvl>
+    <w:lvl w:ilvl="4">
+      <w:start w:val="0"/>
+      <w:numFmt w:val="bullet"/>
+      <w:lvlText w:val=""/>
+      <w:lvlJc w:val="left"/>
+      <w:pPr>
+        <w:tabs>
+          <w:tab w:val="num" w:pos="0"/>
+        </w:tabs>
+        <w:ind w:left="3600" w:hanging="480"/>
+      </w:pPr>
+      <w:rPr>
+        <w:rFonts w:ascii="Symbol" w:hAnsi="Symbol" w:cs="Symbol" w:hint="default"/>
+      </w:rPr>
+    </w:lvl>
+    <w:lvl w:ilvl="5">
+      <w:start w:val="0"/>
+      <w:numFmt w:val="bullet"/>
+      <w:lvlText w:val=""/>
+      <w:lvlJc w:val="left"/>
+      <w:pPr>
+        <w:tabs>
+          <w:tab w:val="num" w:pos="0"/>
+        </w:tabs>
+        <w:ind w:left="4320" w:hanging="480"/>
+      </w:pPr>
+      <w:rPr>
+        <w:rFonts w:ascii="Symbol" w:hAnsi="Symbol" w:cs="Symbol" w:hint="default"/>
+      </w:rPr>
+    </w:lvl>
+    <w:lvl w:ilvl="6">
+      <w:start w:val="0"/>
+      <w:numFmt w:val="bullet"/>
+      <w:lvlText w:val=""/>
+      <w:lvlJc w:val="left"/>
+      <w:pPr>
+        <w:tabs>
+          <w:tab w:val="num" w:pos="0"/>
+        </w:tabs>
+        <w:ind w:left="5040" w:hanging="480"/>
+      </w:pPr>
+      <w:rPr>
+        <w:rFonts w:ascii="Symbol" w:hAnsi="Symbol" w:cs="Symbol" w:hint="default"/>
+      </w:rPr>
+    </w:lvl>
+    <w:lvl w:ilvl="7">
+      <w:start w:val="0"/>
+      <w:numFmt w:val="bullet"/>
+      <w:lvlText w:val=""/>
+      <w:lvlJc w:val="left"/>
+      <w:pPr>
+        <w:tabs>
+          <w:tab w:val="num" w:pos="0"/>
+        </w:tabs>
+        <w:ind w:left="5760" w:hanging="480"/>
+      </w:pPr>
+      <w:rPr>
+        <w:rFonts w:ascii="Symbol" w:hAnsi="Symbol" w:cs="Symbol" w:hint="default"/>
+      </w:rPr>
+    </w:lvl>
+    <w:lvl w:ilvl="8">
+      <w:start w:val="0"/>
+      <w:numFmt w:val="bullet"/>
+      <w:lvlText w:val=""/>
+      <w:lvlJc w:val="left"/>
+      <w:pPr>
+        <w:tabs>
+          <w:tab w:val="num" w:pos="0"/>
+        </w:tabs>
+        <w:ind w:left="6480" w:hanging="480"/>
+      </w:pPr>
+      <w:rPr>
+        <w:rFonts w:ascii="Symbol" w:hAnsi="Symbol" w:cs="Symbol" w:hint="default"/>
+      </w:rPr>
+    </w:lvl>
+  </w:abstractNum>
+  <w:abstractNum w:abstractNumId="8">
+    <w:lvl w:ilvl="0">
       <w:numFmt w:val="bullet"/>
       <w:lvlText w:val=""/>
       <w:lvlJc w:val="left"/>
@@ -6116,21 +6650,42 @@
     <w:abstractNumId w:val="4"/>
   </w:num>
   <w:num w:numId="5">
-    <w:abstractNumId w:val="3"/>
+    <w:abstractNumId w:val="5"/>
+  </w:num>
+  <w:num w:numId="6">
+    <w:abstractNumId w:val="6"/>
+  </w:num>
+  <w:num w:numId="7">
+    <w:abstractNumId w:val="7"/>
+  </w:num>
+  <w:num w:numId="8">
+    <w:abstractNumId w:val="8"/>
+  </w:num>
+  <w:num w:numId="9">
+    <w:abstractNumId w:val="4"/>
     <w:lvlOverride w:ilvl="0">
       <w:startOverride w:val="1"/>
     </w:lvlOverride>
   </w:num>
-  <w:num w:numId="6">
+  <w:num w:numId="10">
+    <w:abstractNumId w:val="4"/>
+  </w:num>
+  <w:num w:numId="11">
+    <w:abstractNumId w:val="4"/>
+  </w:num>
+  <w:num w:numId="12">
+    <w:abstractNumId w:val="4"/>
+  </w:num>
+  <w:num w:numId="13">
     <w:abstractNumId w:val="2"/>
   </w:num>
-  <w:num w:numId="7">
+  <w:num w:numId="14">
     <w:abstractNumId w:val="2"/>
   </w:num>
-  <w:num w:numId="8">
+  <w:num w:numId="15">
     <w:abstractNumId w:val="2"/>
   </w:num>
-  <w:num w:numId="9">
+  <w:num w:numId="16">
     <w:abstractNumId w:val="2"/>
   </w:num>
 </w:numbering>

</xml_diff>